<commit_message>
2. MyBrand Work Showcase and Contact Portal
</commit_message>
<xml_diff>
--- a/Project Summary.docx
+++ b/Project Summary.docx
@@ -43,10 +43,7 @@
       </w:r>
       <w:proofErr w:type="spellEnd"/>
       <w:r>
-        <w:t xml:space="preserve"> -- </w:t>
-      </w:r>
-      <w:r>
-        <w:t>Initialized empty Git repository in C:/Users/pc/Desktop/Self/Prep/MERN Stack</w:t>
+        <w:t xml:space="preserve"> -- Initialized empty Git repository in C:/Users/pc/Desktop/Self/Prep/MERN Stack</w:t>
       </w:r>
       <w:proofErr w:type="gramStart"/>
       <w:r>
@@ -151,15 +148,7 @@
         </w:numPr>
       </w:pPr>
       <w:r>
-        <w:t xml:space="preserve">create mode 100644 1. </w:t>
-      </w:r>
-      <w:proofErr w:type="spellStart"/>
-      <w:r>
-        <w:t>ExploreWorld</w:t>
-      </w:r>
-      <w:proofErr w:type="spellEnd"/>
-      <w:r>
-        <w:t xml:space="preserve"> Tourism Portal for Trip Planning/index.html</w:t>
+        <w:t>create mode 100644 1. ExploreWorld Tourism Portal for Trip Planning/index.html</w:t>
       </w:r>
     </w:p>
     <w:p>
@@ -171,15 +160,7 @@
         </w:numPr>
       </w:pPr>
       <w:r>
-        <w:t xml:space="preserve">create mode 100644 1. </w:t>
-      </w:r>
-      <w:proofErr w:type="spellStart"/>
-      <w:r>
-        <w:t>ExploreWorld</w:t>
-      </w:r>
-      <w:proofErr w:type="spellEnd"/>
-      <w:r>
-        <w:t xml:space="preserve"> Tourism Portal for Trip Planning/style.css</w:t>
+        <w:t>create mode 100644 1. ExploreWorld Tourism Portal for Trip Planning/style.css</w:t>
       </w:r>
     </w:p>
     <w:p>
@@ -215,13 +196,7 @@
         </w:numPr>
       </w:pPr>
       <w:r>
-        <w:t xml:space="preserve">git push -u origin main </w:t>
-      </w:r>
-      <w:r>
-        <w:t>–</w:t>
-      </w:r>
-      <w:r>
-        <w:t>force</w:t>
+        <w:t>git push -u origin main –force</w:t>
       </w:r>
     </w:p>
     <w:p>
@@ -239,6 +214,10 @@
     <w:p>
       <w:pPr>
         <w:pStyle w:val="Heading1"/>
+        <w:numPr>
+          <w:ilvl w:val="0"/>
+          <w:numId w:val="7"/>
+        </w:numPr>
         <w:rPr>
           <w:b/>
           <w:bCs/>
@@ -249,215 +228,395 @@
           <w:b/>
           <w:bCs/>
         </w:rPr>
-        <w:t>Explore</w:t>
-      </w:r>
-      <w:r>
+        <w:t>ExploreWorld: Tourism Portal for Trip Planning</w:t>
+      </w:r>
+    </w:p>
+    <w:p>
+      <w:pPr>
+        <w:pStyle w:val="ListParagraph"/>
+        <w:numPr>
+          <w:ilvl w:val="0"/>
+          <w:numId w:val="6"/>
+        </w:numPr>
+      </w:pPr>
+      <w:r>
+        <w:t xml:space="preserve">Cascading – In case when there are 2 properties defined for a html element, the one defined later is chosen by the browser, called cascading. </w:t>
+      </w:r>
+      <w:r>
+        <w:t>To change this</w:t>
+      </w:r>
+      <w:proofErr w:type="gramStart"/>
+      <w:r>
+        <w:t>, !important</w:t>
+      </w:r>
+      <w:proofErr w:type="gramEnd"/>
+      <w:r>
+        <w:t xml:space="preserve"> can be used to </w:t>
+      </w:r>
+      <w:proofErr w:type="spellStart"/>
+      <w:r>
+        <w:t>priotirize</w:t>
+      </w:r>
+      <w:proofErr w:type="spellEnd"/>
+    </w:p>
+    <w:p>
+      <w:pPr>
+        <w:pStyle w:val="ListParagraph"/>
+        <w:numPr>
+          <w:ilvl w:val="0"/>
+          <w:numId w:val="6"/>
+        </w:numPr>
+      </w:pPr>
+      <w:r>
+        <w:t>Inline CSS</w:t>
+      </w:r>
+      <w:r>
+        <w:t>??</w:t>
+      </w:r>
+    </w:p>
+    <w:p>
+      <w:pPr>
+        <w:pStyle w:val="ListParagraph"/>
+        <w:numPr>
+          <w:ilvl w:val="0"/>
+          <w:numId w:val="6"/>
+        </w:numPr>
+      </w:pPr>
+      <w:r>
+        <w:t>Internal CSS</w:t>
+      </w:r>
+      <w:r>
+        <w:t>??</w:t>
+      </w:r>
+    </w:p>
+    <w:p>
+      <w:pPr>
+        <w:pStyle w:val="ListParagraph"/>
+        <w:numPr>
+          <w:ilvl w:val="0"/>
+          <w:numId w:val="6"/>
+        </w:numPr>
+      </w:pPr>
+      <w:r>
+        <w:t xml:space="preserve">External CSS – external file, linked to html using a link to the file-- </w:t>
+      </w:r>
+      <w:r>
+        <w:t xml:space="preserve">&lt;link </w:t>
+      </w:r>
+      <w:proofErr w:type="spellStart"/>
+      <w:r>
+        <w:t>rel</w:t>
+      </w:r>
+      <w:proofErr w:type="spellEnd"/>
+      <w:r>
+        <w:t xml:space="preserve">="stylesheet" </w:t>
+      </w:r>
+      <w:proofErr w:type="spellStart"/>
+      <w:r>
+        <w:t>href</w:t>
+      </w:r>
+      <w:proofErr w:type="spellEnd"/>
+      <w:r>
+        <w:t>="style.css"&gt;</w:t>
+      </w:r>
+    </w:p>
+    <w:p>
+      <w:pPr>
+        <w:pStyle w:val="ListParagraph"/>
+        <w:numPr>
+          <w:ilvl w:val="0"/>
+          <w:numId w:val="6"/>
+        </w:numPr>
+      </w:pPr>
+      <w:r>
+        <w:t xml:space="preserve">Live server extension in </w:t>
+      </w:r>
+      <w:proofErr w:type="spellStart"/>
+      <w:r>
+        <w:t>VSCode</w:t>
+      </w:r>
+      <w:proofErr w:type="spellEnd"/>
+      <w:r>
+        <w:t>??? What is live server? How is it allocated? What is the role of port here?</w:t>
+      </w:r>
+    </w:p>
+    <w:p>
+      <w:pPr>
+        <w:pStyle w:val="ListParagraph"/>
+        <w:numPr>
+          <w:ilvl w:val="0"/>
+          <w:numId w:val="6"/>
+        </w:numPr>
+      </w:pPr>
+      <w:r>
+        <w:t>Boilerplate of html??</w:t>
+      </w:r>
+    </w:p>
+    <w:p>
+      <w:pPr>
+        <w:pStyle w:val="ListParagraph"/>
+        <w:numPr>
+          <w:ilvl w:val="0"/>
+          <w:numId w:val="6"/>
+        </w:numPr>
+      </w:pPr>
+      <w:r>
+        <w:t xml:space="preserve">To navigate to a particular section of the page, use anchoring. </w:t>
+      </w:r>
+      <w:r>
+        <w:rPr>
+          <w:highlight w:val="yellow"/>
+        </w:rPr>
+        <w:t>-----</w:t>
+      </w:r>
+    </w:p>
+    <w:p>
+      <w:pPr>
+        <w:pStyle w:val="ListParagraph"/>
+        <w:numPr>
+          <w:ilvl w:val="0"/>
+          <w:numId w:val="6"/>
+        </w:numPr>
+      </w:pPr>
+      <w:r>
+        <w:t>ARIA Accessibility – started by JPMorgan, for blind people, labels assigned to html tags</w:t>
+      </w:r>
+    </w:p>
+    <w:p>
+      <w:pPr>
+        <w:pStyle w:val="ListParagraph"/>
+        <w:numPr>
+          <w:ilvl w:val="0"/>
+          <w:numId w:val="6"/>
+        </w:numPr>
+      </w:pPr>
+      <w:r>
+        <w:t xml:space="preserve">Semantic tags – tells the purpose of the tag </w:t>
+      </w:r>
+      <w:r>
+        <w:t>by the name. Eg—header, nav</w:t>
+      </w:r>
+    </w:p>
+    <w:p>
+      <w:pPr>
+        <w:pStyle w:val="ListParagraph"/>
+        <w:numPr>
+          <w:ilvl w:val="0"/>
+          <w:numId w:val="6"/>
+        </w:numPr>
+      </w:pPr>
+      <w:proofErr w:type="spellStart"/>
+      <w:r>
+        <w:t>Unsemantic</w:t>
+      </w:r>
+      <w:proofErr w:type="spellEnd"/>
+      <w:r>
+        <w:t xml:space="preserve"> tags – does not convey correct purpose. Eg—div</w:t>
+      </w:r>
+    </w:p>
+    <w:p>
+      <w:pPr>
+        <w:pStyle w:val="ListParagraph"/>
+        <w:numPr>
+          <w:ilvl w:val="0"/>
+          <w:numId w:val="6"/>
+        </w:numPr>
+      </w:pPr>
+      <w:r>
+        <w:t>Font stacking – Backup for font Eg—font-family: “Poppins”, sans-serif – if Poppins not available, use sans-serif</w:t>
+      </w:r>
+    </w:p>
+    <w:p>
+      <w:pPr>
+        <w:pStyle w:val="ListParagraph"/>
+        <w:numPr>
+          <w:ilvl w:val="0"/>
+          <w:numId w:val="6"/>
+        </w:numPr>
+      </w:pPr>
+      <w:r>
+        <w:t>Viewport</w:t>
+      </w:r>
+      <w:r>
+        <w:t>(</w:t>
+      </w:r>
+      <w:proofErr w:type="spellStart"/>
+      <w:r>
+        <w:t>vh</w:t>
+      </w:r>
+      <w:proofErr w:type="spellEnd"/>
+      <w:r>
+        <w:t>)</w:t>
+      </w:r>
+      <w:r>
+        <w:t xml:space="preserve"> </w:t>
+      </w:r>
+      <w:r>
+        <w:t>– screen on which content is present, calculated in terms – viewport width, viewport height</w:t>
+      </w:r>
+    </w:p>
+    <w:p>
+      <w:pPr>
+        <w:pStyle w:val="ListParagraph"/>
+        <w:numPr>
+          <w:ilvl w:val="0"/>
+          <w:numId w:val="6"/>
+        </w:numPr>
+      </w:pPr>
+      <w:r>
+        <w:t>Rigid unit—does not change width height according to the device, is fixed. Eg</w:t>
+      </w:r>
+      <w:r>
+        <w:t>—</w:t>
+      </w:r>
+      <w:r>
+        <w:t>pixel</w:t>
+      </w:r>
+    </w:p>
+    <w:p>
+      <w:pPr>
+        <w:pStyle w:val="ListParagraph"/>
+        <w:numPr>
+          <w:ilvl w:val="0"/>
+          <w:numId w:val="6"/>
+        </w:numPr>
+      </w:pPr>
+      <w:r>
+        <w:t xml:space="preserve">Relative unit—helps with responsiveness, based on screen size. Eg—percentage, </w:t>
+      </w:r>
+      <w:proofErr w:type="gramStart"/>
+      <w:r>
+        <w:t xml:space="preserve">viewport,  </w:t>
+      </w:r>
+      <w:proofErr w:type="spellStart"/>
+      <w:r>
+        <w:t>em</w:t>
+      </w:r>
+      <w:proofErr w:type="spellEnd"/>
+      <w:proofErr w:type="gramEnd"/>
+      <w:r>
+        <w:t>, rem</w:t>
+      </w:r>
+    </w:p>
+    <w:p>
+      <w:pPr>
+        <w:pStyle w:val="ListParagraph"/>
+        <w:numPr>
+          <w:ilvl w:val="0"/>
+          <w:numId w:val="6"/>
+        </w:numPr>
+      </w:pPr>
+      <w:r>
+        <w:t xml:space="preserve">Position of video in </w:t>
+      </w:r>
+      <w:proofErr w:type="spellStart"/>
+      <w:r>
+        <w:t>css</w:t>
+      </w:r>
+      <w:proofErr w:type="spellEnd"/>
+      <w:r>
+        <w:t xml:space="preserve"> fixed, relative, absolute???</w:t>
+      </w:r>
+    </w:p>
+    <w:p>
+      <w:pPr>
+        <w:pStyle w:val="ListParagraph"/>
+        <w:numPr>
+          <w:ilvl w:val="0"/>
+          <w:numId w:val="6"/>
+        </w:numPr>
+      </w:pPr>
+      <w:r>
+        <w:t xml:space="preserve">Meaning of </w:t>
+      </w:r>
+      <w:proofErr w:type="spellStart"/>
+      <w:proofErr w:type="gramStart"/>
+      <w:r>
+        <w:t>rgb</w:t>
+      </w:r>
+      <w:proofErr w:type="spellEnd"/>
+      <w:r>
+        <w:t>(</w:t>
+      </w:r>
+      <w:proofErr w:type="gramEnd"/>
+      <w:r>
+        <w:t>0,0,0,0.4) what is 0.4???</w:t>
+      </w:r>
+    </w:p>
+    <w:p>
+      <w:pPr>
+        <w:pStyle w:val="ListParagraph"/>
+        <w:numPr>
+          <w:ilvl w:val="0"/>
+          <w:numId w:val="6"/>
+        </w:numPr>
+      </w:pPr>
+      <w:r>
+        <w:t>How to decide to have container or not? Home, destination sections</w:t>
+      </w:r>
+    </w:p>
+    <w:p>
+      <w:pPr>
+        <w:pStyle w:val="ListParagraph"/>
+        <w:numPr>
+          <w:ilvl w:val="0"/>
+          <w:numId w:val="6"/>
+        </w:numPr>
+      </w:pPr>
+      <w:r>
+        <w:t xml:space="preserve">Fraction unit in grid—making sections using fractions </w:t>
+      </w:r>
+    </w:p>
+    <w:p>
+      <w:pPr>
+        <w:pStyle w:val="ListParagraph"/>
+        <w:numPr>
+          <w:ilvl w:val="0"/>
+          <w:numId w:val="6"/>
+        </w:numPr>
+      </w:pPr>
+      <w:r>
+        <w:t xml:space="preserve">When to use </w:t>
+      </w:r>
+      <w:proofErr w:type="spellStart"/>
+      <w:r>
+        <w:t>css</w:t>
+      </w:r>
+      <w:proofErr w:type="spellEnd"/>
+      <w:r>
+        <w:t xml:space="preserve"> background, </w:t>
+      </w:r>
+      <w:proofErr w:type="spellStart"/>
+      <w:r>
+        <w:t>backgound</w:t>
+      </w:r>
+      <w:proofErr w:type="spellEnd"/>
+      <w:r>
+        <w:t>-color</w:t>
+      </w:r>
+    </w:p>
+    <w:p>
+      <w:pPr>
+        <w:pStyle w:val="Heading1"/>
+        <w:numPr>
+          <w:ilvl w:val="0"/>
+          <w:numId w:val="7"/>
+        </w:numPr>
         <w:rPr>
           <w:b/>
           <w:bCs/>
         </w:rPr>
-        <w:t xml:space="preserve"> </w:t>
-      </w:r>
+      </w:pPr>
       <w:r>
         <w:rPr>
           <w:b/>
           <w:bCs/>
         </w:rPr>
-        <w:t>World: Tourism Portal for Trip Planning</w:t>
-      </w:r>
-    </w:p>
-    <w:p>
-      <w:pPr>
-        <w:pStyle w:val="ListParagraph"/>
-        <w:numPr>
-          <w:ilvl w:val="0"/>
-          <w:numId w:val="6"/>
-        </w:numPr>
-      </w:pPr>
-      <w:r>
-        <w:t xml:space="preserve">Cascading – In case when there are 2 properties defined for a html element, the one defined later is chosen by the browser, called cascading. </w:t>
-      </w:r>
-      <w:r>
-        <w:t>To change this</w:t>
-      </w:r>
-      <w:proofErr w:type="gramStart"/>
-      <w:r>
-        <w:t>, !important</w:t>
-      </w:r>
-      <w:proofErr w:type="gramEnd"/>
-      <w:r>
-        <w:t xml:space="preserve"> can be used to </w:t>
-      </w:r>
-      <w:proofErr w:type="spellStart"/>
-      <w:r>
-        <w:t>priotirize</w:t>
-      </w:r>
-      <w:proofErr w:type="spellEnd"/>
-    </w:p>
-    <w:p>
-      <w:pPr>
-        <w:pStyle w:val="ListParagraph"/>
-        <w:numPr>
-          <w:ilvl w:val="0"/>
-          <w:numId w:val="6"/>
-        </w:numPr>
-      </w:pPr>
-      <w:r>
-        <w:t>Inline CSS</w:t>
-      </w:r>
-      <w:r>
-        <w:t>??</w:t>
-      </w:r>
-    </w:p>
-    <w:p>
-      <w:pPr>
-        <w:pStyle w:val="ListParagraph"/>
-        <w:numPr>
-          <w:ilvl w:val="0"/>
-          <w:numId w:val="6"/>
-        </w:numPr>
-      </w:pPr>
-      <w:r>
-        <w:t>Internal CSS</w:t>
-      </w:r>
-      <w:r>
-        <w:t>??</w:t>
-      </w:r>
-    </w:p>
-    <w:p>
-      <w:pPr>
-        <w:pStyle w:val="ListParagraph"/>
-        <w:numPr>
-          <w:ilvl w:val="0"/>
-          <w:numId w:val="6"/>
-        </w:numPr>
-      </w:pPr>
-      <w:r>
-        <w:t xml:space="preserve">External CSS – external file, linked to html using a link to the file-- </w:t>
-      </w:r>
-      <w:r>
-        <w:t xml:space="preserve">&lt;link </w:t>
-      </w:r>
-      <w:proofErr w:type="spellStart"/>
-      <w:r>
-        <w:t>rel</w:t>
-      </w:r>
-      <w:proofErr w:type="spellEnd"/>
-      <w:r>
-        <w:t xml:space="preserve">="stylesheet" </w:t>
-      </w:r>
-      <w:proofErr w:type="spellStart"/>
-      <w:r>
-        <w:t>href</w:t>
-      </w:r>
-      <w:proofErr w:type="spellEnd"/>
-      <w:r>
-        <w:t>="style.css"&gt;</w:t>
-      </w:r>
-    </w:p>
-    <w:p>
-      <w:pPr>
-        <w:pStyle w:val="ListParagraph"/>
-        <w:numPr>
-          <w:ilvl w:val="0"/>
-          <w:numId w:val="6"/>
-        </w:numPr>
-      </w:pPr>
-      <w:r>
-        <w:t xml:space="preserve">Live server extension in </w:t>
-      </w:r>
-      <w:proofErr w:type="spellStart"/>
-      <w:r>
-        <w:t>VSCode</w:t>
-      </w:r>
-      <w:proofErr w:type="spellEnd"/>
-      <w:r>
-        <w:t>??? What is live server? How is it allocated? What is the role of port here?</w:t>
-      </w:r>
-    </w:p>
-    <w:p>
-      <w:pPr>
-        <w:pStyle w:val="ListParagraph"/>
-        <w:numPr>
-          <w:ilvl w:val="0"/>
-          <w:numId w:val="6"/>
-        </w:numPr>
-      </w:pPr>
-      <w:r>
-        <w:t>Boilerplate of html??</w:t>
-      </w:r>
-    </w:p>
-    <w:p>
-      <w:pPr>
-        <w:pStyle w:val="ListParagraph"/>
-        <w:numPr>
-          <w:ilvl w:val="0"/>
-          <w:numId w:val="6"/>
-        </w:numPr>
-      </w:pPr>
-      <w:r>
-        <w:t xml:space="preserve">To navigate to a particular section of the page, use anchoring. </w:t>
-      </w:r>
-      <w:r>
-        <w:rPr>
-          <w:highlight w:val="yellow"/>
-        </w:rPr>
-        <w:t>-----</w:t>
-      </w:r>
-    </w:p>
-    <w:p>
-      <w:pPr>
-        <w:pStyle w:val="ListParagraph"/>
-        <w:numPr>
-          <w:ilvl w:val="0"/>
-          <w:numId w:val="6"/>
-        </w:numPr>
-      </w:pPr>
-      <w:r>
-        <w:t>ARIA Accessibility – started by JPMorgan, for blind people, labels assigned to html tags</w:t>
-      </w:r>
-    </w:p>
-    <w:p>
-      <w:pPr>
-        <w:pStyle w:val="ListParagraph"/>
-        <w:numPr>
-          <w:ilvl w:val="0"/>
-          <w:numId w:val="6"/>
-        </w:numPr>
-      </w:pPr>
-      <w:r>
-        <w:t xml:space="preserve">Semantic tags – tells the purpose of the tag </w:t>
-      </w:r>
-      <w:r>
-        <w:t>by the name. Eg—header, nav</w:t>
-      </w:r>
-    </w:p>
-    <w:p>
-      <w:pPr>
-        <w:pStyle w:val="ListParagraph"/>
-        <w:numPr>
-          <w:ilvl w:val="0"/>
-          <w:numId w:val="6"/>
-        </w:numPr>
-      </w:pPr>
-      <w:proofErr w:type="spellStart"/>
-      <w:r>
-        <w:t>Unsemantic</w:t>
-      </w:r>
-      <w:proofErr w:type="spellEnd"/>
-      <w:r>
-        <w:t xml:space="preserve"> tags – does not convey correct purpose. Eg—div</w:t>
-      </w:r>
-    </w:p>
-    <w:p>
-      <w:pPr>
-        <w:pStyle w:val="ListParagraph"/>
-        <w:numPr>
-          <w:ilvl w:val="0"/>
-          <w:numId w:val="6"/>
-        </w:numPr>
-      </w:pPr>
-    </w:p>
+        <w:lastRenderedPageBreak/>
+        <w:t>MyBrand: Work Showcase and Contact Portal</w:t>
+      </w:r>
+    </w:p>
+    <w:p/>
     <w:p/>
     <w:p/>
     <w:sectPr>
@@ -761,6 +920,95 @@
     </w:lvl>
   </w:abstractNum>
   <w:abstractNum w:abstractNumId="3" w15:restartNumberingAfterBreak="0">
+    <w:nsid w:val="3F462079"/>
+    <w:multiLevelType w:val="hybridMultilevel"/>
+    <w:tmpl w:val="6A78E01E"/>
+    <w:lvl w:ilvl="0" w:tplc="0409000F">
+      <w:start w:val="1"/>
+      <w:numFmt w:val="decimal"/>
+      <w:lvlText w:val="%1."/>
+      <w:lvlJc w:val="left"/>
+      <w:pPr>
+        <w:ind w:left="720" w:hanging="360"/>
+      </w:pPr>
+      <w:rPr>
+        <w:rFonts w:hint="default"/>
+      </w:rPr>
+    </w:lvl>
+    <w:lvl w:ilvl="1" w:tplc="04090019" w:tentative="1">
+      <w:start w:val="1"/>
+      <w:numFmt w:val="lowerLetter"/>
+      <w:lvlText w:val="%2."/>
+      <w:lvlJc w:val="left"/>
+      <w:pPr>
+        <w:ind w:left="1440" w:hanging="360"/>
+      </w:pPr>
+    </w:lvl>
+    <w:lvl w:ilvl="2" w:tplc="0409001B" w:tentative="1">
+      <w:start w:val="1"/>
+      <w:numFmt w:val="lowerRoman"/>
+      <w:lvlText w:val="%3."/>
+      <w:lvlJc w:val="right"/>
+      <w:pPr>
+        <w:ind w:left="2160" w:hanging="180"/>
+      </w:pPr>
+    </w:lvl>
+    <w:lvl w:ilvl="3" w:tplc="0409000F" w:tentative="1">
+      <w:start w:val="1"/>
+      <w:numFmt w:val="decimal"/>
+      <w:lvlText w:val="%4."/>
+      <w:lvlJc w:val="left"/>
+      <w:pPr>
+        <w:ind w:left="2880" w:hanging="360"/>
+      </w:pPr>
+    </w:lvl>
+    <w:lvl w:ilvl="4" w:tplc="04090019" w:tentative="1">
+      <w:start w:val="1"/>
+      <w:numFmt w:val="lowerLetter"/>
+      <w:lvlText w:val="%5."/>
+      <w:lvlJc w:val="left"/>
+      <w:pPr>
+        <w:ind w:left="3600" w:hanging="360"/>
+      </w:pPr>
+    </w:lvl>
+    <w:lvl w:ilvl="5" w:tplc="0409001B" w:tentative="1">
+      <w:start w:val="1"/>
+      <w:numFmt w:val="lowerRoman"/>
+      <w:lvlText w:val="%6."/>
+      <w:lvlJc w:val="right"/>
+      <w:pPr>
+        <w:ind w:left="4320" w:hanging="180"/>
+      </w:pPr>
+    </w:lvl>
+    <w:lvl w:ilvl="6" w:tplc="0409000F" w:tentative="1">
+      <w:start w:val="1"/>
+      <w:numFmt w:val="decimal"/>
+      <w:lvlText w:val="%7."/>
+      <w:lvlJc w:val="left"/>
+      <w:pPr>
+        <w:ind w:left="5040" w:hanging="360"/>
+      </w:pPr>
+    </w:lvl>
+    <w:lvl w:ilvl="7" w:tplc="04090019" w:tentative="1">
+      <w:start w:val="1"/>
+      <w:numFmt w:val="lowerLetter"/>
+      <w:lvlText w:val="%8."/>
+      <w:lvlJc w:val="left"/>
+      <w:pPr>
+        <w:ind w:left="5760" w:hanging="360"/>
+      </w:pPr>
+    </w:lvl>
+    <w:lvl w:ilvl="8" w:tplc="0409001B" w:tentative="1">
+      <w:start w:val="1"/>
+      <w:numFmt w:val="lowerRoman"/>
+      <w:lvlText w:val="%9."/>
+      <w:lvlJc w:val="right"/>
+      <w:pPr>
+        <w:ind w:left="6480" w:hanging="180"/>
+      </w:pPr>
+    </w:lvl>
+  </w:abstractNum>
+  <w:abstractNum w:abstractNumId="4" w15:restartNumberingAfterBreak="0">
     <w:nsid w:val="407B69BE"/>
     <w:multiLevelType w:val="hybridMultilevel"/>
     <w:tmpl w:val="9B6E4648"/>
@@ -849,7 +1097,7 @@
       </w:pPr>
     </w:lvl>
   </w:abstractNum>
-  <w:abstractNum w:abstractNumId="4" w15:restartNumberingAfterBreak="0">
+  <w:abstractNum w:abstractNumId="5" w15:restartNumberingAfterBreak="0">
     <w:nsid w:val="72C4284C"/>
     <w:multiLevelType w:val="hybridMultilevel"/>
     <w:tmpl w:val="ECD8E2BA"/>
@@ -938,7 +1186,7 @@
       </w:pPr>
     </w:lvl>
   </w:abstractNum>
-  <w:abstractNum w:abstractNumId="5" w15:restartNumberingAfterBreak="0">
+  <w:abstractNum w:abstractNumId="6" w15:restartNumberingAfterBreak="0">
     <w:nsid w:val="796979D6"/>
     <w:multiLevelType w:val="hybridMultilevel"/>
     <w:tmpl w:val="9F3438D2"/>
@@ -1025,13 +1273,13 @@
     </w:lvl>
   </w:abstractNum>
   <w:num w:numId="1" w16cid:durableId="728268224">
-    <w:abstractNumId w:val="4"/>
+    <w:abstractNumId w:val="5"/>
   </w:num>
   <w:num w:numId="2" w16cid:durableId="2141023992">
-    <w:abstractNumId w:val="5"/>
+    <w:abstractNumId w:val="6"/>
   </w:num>
   <w:num w:numId="3" w16cid:durableId="1728381905">
-    <w:abstractNumId w:val="3"/>
+    <w:abstractNumId w:val="4"/>
   </w:num>
   <w:num w:numId="4" w16cid:durableId="2139912554">
     <w:abstractNumId w:val="1"/>
@@ -1041,6 +1289,9 @@
   </w:num>
   <w:num w:numId="6" w16cid:durableId="1731423349">
     <w:abstractNumId w:val="0"/>
+  </w:num>
+  <w:num w:numId="7" w16cid:durableId="948318435">
+    <w:abstractNumId w:val="3"/>
   </w:num>
 </w:numbering>
 </file>
@@ -1647,6 +1898,7 @@
   <w:style w:type="character" w:default="1" w:styleId="DefaultParagraphFont">
     <w:name w:val="Default Paragraph Font"/>
     <w:uiPriority w:val="1"/>
+    <w:semiHidden/>
     <w:unhideWhenUsed/>
   </w:style>
   <w:style w:type="table" w:default="1" w:styleId="TableNormal">

</xml_diff>